<commit_message>
Modified the spider report and created markdown files for swcarpentry lessons
</commit_message>
<xml_diff>
--- a/rmarkdown/gabe_report_spider_transcriptomics.docx
+++ b/rmarkdown/gabe_report_spider_transcriptomics.docx
@@ -202,6 +202,16 @@
     </w:p>
     <w:p>
       <w:pPr>
+        <w:pStyle w:val="Heading2"/>
+      </w:pPr>
+      <w:bookmarkStart w:id="22" w:name="transcript-annotation"/>
+      <w:r>
+        <w:t xml:space="preserve">Transcript annotation</w:t>
+      </w:r>
+      <w:bookmarkEnd w:id="22"/>
+    </w:p>
+    <w:p>
+      <w:pPr>
         <w:pStyle w:val="FirstParagraph"/>
       </w:pPr>
       <w:r>
@@ -281,9 +291,145 @@
         <w:t xml:space="preserve"> </w:t>
       </w:r>
       <w:r>
-        <w:t xml:space="preserve">using the autoTrinotate perl script. Transdecoder (</w:t>
-      </w:r>
-      <w:hyperlink r:id="rId22">
+        <w:t xml:space="preserve">using the autoTrinotate perl script. This pipeline has already been succesfully used to annotate venom transcripts from several taxa, such as cnidarians</w:t>
+      </w:r>
+      <w:r>
+        <w:t xml:space="preserve"> </w:t>
+      </w:r>
+      <w:r>
+        <w:t xml:space="preserve">[</w:t>
+      </w:r>
+      <w:hyperlink w:anchor="ref-LewisAmes2016">
+        <w:r>
+          <w:rPr>
+            <w:rStyle w:val="Hyperlink"/>
+          </w:rPr>
+          <w:t xml:space="preserve">4</w:t>
+        </w:r>
+      </w:hyperlink>
+      <w:r>
+        <w:t xml:space="preserve">,</w:t>
+      </w:r>
+      <w:r>
+        <w:t xml:space="preserve"> </w:t>
+      </w:r>
+      <w:hyperlink w:anchor="ref-Mitchell2020">
+        <w:r>
+          <w:rPr>
+            <w:rStyle w:val="Hyperlink"/>
+          </w:rPr>
+          <w:t xml:space="preserve">5</w:t>
+        </w:r>
+      </w:hyperlink>
+      <w:r>
+        <w:t xml:space="preserve">]</w:t>
+      </w:r>
+      <w:r>
+        <w:t xml:space="preserve">, stingrays</w:t>
+      </w:r>
+      <w:r>
+        <w:t xml:space="preserve"> </w:t>
+      </w:r>
+      <w:r>
+        <w:t xml:space="preserve">[</w:t>
+      </w:r>
+      <w:hyperlink w:anchor="ref-Junior2016">
+        <w:r>
+          <w:rPr>
+            <w:rStyle w:val="Hyperlink"/>
+          </w:rPr>
+          <w:t xml:space="preserve">6</w:t>
+        </w:r>
+      </w:hyperlink>
+      <w:r>
+        <w:t xml:space="preserve">]</w:t>
+      </w:r>
+      <w:r>
+        <w:t xml:space="preserve">, lizards</w:t>
+      </w:r>
+      <w:r>
+        <w:t xml:space="preserve"> </w:t>
+      </w:r>
+      <w:r>
+        <w:t xml:space="preserve">[</w:t>
+      </w:r>
+      <w:hyperlink w:anchor="ref-Lino-Lopez2020">
+        <w:r>
+          <w:rPr>
+            <w:rStyle w:val="Hyperlink"/>
+          </w:rPr>
+          <w:t xml:space="preserve">7</w:t>
+        </w:r>
+      </w:hyperlink>
+      <w:r>
+        <w:t xml:space="preserve">]</w:t>
+      </w:r>
+      <w:r>
+        <w:t xml:space="preserve">, scorpions</w:t>
+      </w:r>
+      <w:r>
+        <w:t xml:space="preserve"> </w:t>
+      </w:r>
+      <w:r>
+        <w:t xml:space="preserve">[</w:t>
+      </w:r>
+      <w:hyperlink w:anchor="ref-Romero-Gutierrez2017">
+        <w:r>
+          <w:rPr>
+            <w:rStyle w:val="Hyperlink"/>
+          </w:rPr>
+          <w:t xml:space="preserve">8</w:t>
+        </w:r>
+      </w:hyperlink>
+      <w:r>
+        <w:t xml:space="preserve">–</w:t>
+      </w:r>
+      <w:hyperlink w:anchor="ref-Valdez-Velazquez2020">
+        <w:r>
+          <w:rPr>
+            <w:rStyle w:val="Hyperlink"/>
+          </w:rPr>
+          <w:t xml:space="preserve">10</w:t>
+        </w:r>
+      </w:hyperlink>
+      <w:r>
+        <w:t xml:space="preserve">]</w:t>
+      </w:r>
+      <w:r>
+        <w:t xml:space="preserve"> </w:t>
+      </w:r>
+      <w:r>
+        <w:t xml:space="preserve">and spiders</w:t>
+      </w:r>
+      <w:r>
+        <w:t xml:space="preserve"> </w:t>
+      </w:r>
+      <w:r>
+        <w:t xml:space="preserve">[</w:t>
+      </w:r>
+      <w:hyperlink w:anchor="ref-Zobel-Thropp2018">
+        <w:r>
+          <w:rPr>
+            <w:rStyle w:val="Hyperlink"/>
+          </w:rPr>
+          <w:t xml:space="preserve">11</w:t>
+        </w:r>
+      </w:hyperlink>
+      <w:r>
+        <w:t xml:space="preserve">]</w:t>
+      </w:r>
+      <w:r>
+        <w:t xml:space="preserve">.</w:t>
+      </w:r>
+    </w:p>
+    <w:p>
+      <w:pPr>
+        <w:pStyle w:val="FirstParagraph"/>
+      </w:pPr>
+      <w:r>
+        <w:t xml:space="preserve">In our runs of the Trinotate pipeline, Transdecoder (</w:t>
+      </w:r>
+      <w:hyperlink r:id="rId23">
         <w:r>
           <w:rPr>
             <w:rStyle w:val="Hyperlink"/>
@@ -305,14 +451,14 @@
           <w:rPr>
             <w:rStyle w:val="Hyperlink"/>
           </w:rPr>
-          <w:t xml:space="preserve">4</w:t>
+          <w:t xml:space="preserve">12</w:t>
         </w:r>
       </w:hyperlink>
       <w:r>
         <w:t xml:space="preserve">]</w:t>
       </w:r>
       <w:r>
-        <w:t xml:space="preserve">, was used to extract and translate ORFs from the assembled contigs. Blast 2.9.0 searches were run using the entire transcripts (BlastX) and ORF aminoacid sequences (BlastP) against the Swissprot database</w:t>
+        <w:t xml:space="preserve">, was used to extract and translate ORFs from the assembled contigs. Blast 2.9.0 searches were run using the entire transcripts (BlastX) and ORF aminoacid sequences (BlastP) against all Arthropoda sequences from the Swissprot database</w:t>
       </w:r>
       <w:r>
         <w:t xml:space="preserve"> </w:t>
@@ -325,14 +471,17 @@
           <w:rPr>
             <w:rStyle w:val="Hyperlink"/>
           </w:rPr>
-          <w:t xml:space="preserve">5</w:t>
+          <w:t xml:space="preserve">13</w:t>
         </w:r>
       </w:hyperlink>
       <w:r>
         <w:t xml:space="preserve">]</w:t>
       </w:r>
       <w:r>
-        <w:t xml:space="preserve">. HMM searches against the PFAM 32.0 database</w:t>
+        <w:t xml:space="preserve"> </w:t>
+      </w:r>
+      <w:r>
+        <w:t xml:space="preserve">(April 2020). HMM searches against the PFAM 32.0 database</w:t>
       </w:r>
       <w:r>
         <w:t xml:space="preserve"> </w:t>
@@ -345,7 +494,7 @@
           <w:rPr>
             <w:rStyle w:val="Hyperlink"/>
           </w:rPr>
-          <w:t xml:space="preserve">6</w:t>
+          <w:t xml:space="preserve">14</w:t>
         </w:r>
       </w:hyperlink>
       <w:r>
@@ -357,7 +506,7 @@
       <w:r>
         <w:t xml:space="preserve">were performed using Hmmer 3.2.1 (</w:t>
       </w:r>
-      <w:hyperlink r:id="rId23">
+      <w:hyperlink r:id="rId24">
         <w:r>
           <w:rPr>
             <w:rStyle w:val="Hyperlink"/>
@@ -379,7 +528,7 @@
           <w:rPr>
             <w:rStyle w:val="Hyperlink"/>
           </w:rPr>
-          <w:t xml:space="preserve">7</w:t>
+          <w:t xml:space="preserve">15</w:t>
         </w:r>
       </w:hyperlink>
       <w:r>
@@ -399,7 +548,7 @@
           <w:rPr>
             <w:rStyle w:val="Hyperlink"/>
           </w:rPr>
-          <w:t xml:space="preserve">8</w:t>
+          <w:t xml:space="preserve">16</w:t>
         </w:r>
       </w:hyperlink>
       <w:r>
@@ -422,7 +571,7 @@
           <w:rPr>
             <w:rStyle w:val="Hyperlink"/>
           </w:rPr>
-          <w:t xml:space="preserve">9</w:t>
+          <w:t xml:space="preserve">17</w:t>
         </w:r>
       </w:hyperlink>
       <w:r>
@@ -442,7 +591,7 @@
           <w:rPr>
             <w:rStyle w:val="Hyperlink"/>
           </w:rPr>
-          <w:t xml:space="preserve">10</w:t>
+          <w:t xml:space="preserve">18</w:t>
         </w:r>
       </w:hyperlink>
       <w:r>
@@ -462,7 +611,7 @@
           <w:rPr>
             <w:rStyle w:val="Hyperlink"/>
           </w:rPr>
-          <w:t xml:space="preserve">11</w:t>
+          <w:t xml:space="preserve">19</w:t>
         </w:r>
       </w:hyperlink>
       <w:r>
@@ -485,7 +634,7 @@
           <w:rPr>
             <w:rStyle w:val="Hyperlink"/>
           </w:rPr>
-          <w:t xml:space="preserve">12</w:t>
+          <w:t xml:space="preserve">20</w:t>
         </w:r>
       </w:hyperlink>
       <w:r>
@@ -496,6 +645,142 @@
       </w:r>
       <w:r>
         <w:t xml:space="preserve">databases to contigs. Results were integrated into a sqlite database, used to generate a .xls tab-separated report.</w:t>
+      </w:r>
+    </w:p>
+    <w:p>
+      <w:pPr>
+        <w:pStyle w:val="BodyText"/>
+      </w:pPr>
+      <w:r>
+        <w:t xml:space="preserve">Trinotate was run with the default parameters specified in autoTrinotate.pl configuration file, except for Transdecoder, where the</w:t>
+      </w:r>
+      <w:r>
+        <w:t xml:space="preserve"> </w:t>
+      </w:r>
+      <w:r>
+        <w:rPr>
+          <w:rStyle w:val="VerbatimChar"/>
+        </w:rPr>
+        <w:t xml:space="preserve">-m</w:t>
+      </w:r>
+      <w:r>
+        <w:t xml:space="preserve"> </w:t>
+      </w:r>
+      <w:r>
+        <w:t xml:space="preserve">parameter was used to extract ORFs longer than 30 aminoacids from our assembled contigs:</w:t>
+      </w:r>
+    </w:p>
+    <w:p>
+      <w:pPr>
+        <w:pStyle w:val="BodyText"/>
+      </w:pPr>
+      <w:r>
+        <w:rPr>
+          <w:rStyle w:val="VerbatimChar"/>
+        </w:rPr>
+        <w:t xml:space="preserve">TransDecoder.LongOrfs -t nt.fasta -m 30 &gt; protein.fasta</w:t>
+      </w:r>
+    </w:p>
+    <w:p>
+      <w:pPr>
+        <w:pStyle w:val="SourceCode"/>
+      </w:pPr>
+      <w:r>
+        <w:rPr>
+          <w:rStyle w:val="VerbatimChar"/>
+        </w:rPr>
+        <w:t xml:space="preserve"> This custom parameter was necessary because by default Transdecoder will only keep ORFs longer than 100 aminoacids, and some proteins of interest for this study are below this threshold. Inhibitor cystine-knots (ICKs), for instance, are generally 30 to 50 residues long @Postic2018.</w:t>
+      </w:r>
+    </w:p>
+    <w:p>
+      <w:pPr>
+        <w:numPr>
+          <w:ilvl w:val="0"/>
+          <w:numId w:val="1002"/>
+        </w:numPr>
+      </w:pPr>
+      <w:r>
+        <w:t xml:space="preserve">After running autoTrinotate, we have also performed a custom Blast searches search against mRNA sequences from</w:t>
+      </w:r>
+      <w:r>
+        <w:t xml:space="preserve"> </w:t>
+      </w:r>
+      <w:r>
+        <w:rPr>
+          <w:i/>
+        </w:rPr>
+        <w:t xml:space="preserve">Latrodectus</w:t>
+      </w:r>
+      <w:r>
+        <w:t xml:space="preserve"> </w:t>
+      </w:r>
+      <w:r>
+        <w:t xml:space="preserve">spp. available at Genbank. These sequences were downloaded in April 2020 and cleaned to avoid redundancy with CD-HIT 4.8.1</w:t>
+      </w:r>
+      <w:r>
+        <w:t xml:space="preserve"> </w:t>
+      </w:r>
+      <w:r>
+        <w:t xml:space="preserve">[</w:t>
+      </w:r>
+      <w:hyperlink w:anchor="ref-Fu2012">
+        <w:r>
+          <w:rPr>
+            <w:rStyle w:val="Hyperlink"/>
+          </w:rPr>
+          <w:t xml:space="preserve">21</w:t>
+        </w:r>
+      </w:hyperlink>
+      <w:r>
+        <w:t xml:space="preserve">]</w:t>
+      </w:r>
+      <w:r>
+        <w:t xml:space="preserve">. The</w:t>
+      </w:r>
+      <w:r>
+        <w:t xml:space="preserve"> </w:t>
+      </w:r>
+      <w:r>
+        <w:rPr>
+          <w:rStyle w:val="VerbatimChar"/>
+        </w:rPr>
+        <w:t xml:space="preserve">-c 1</w:t>
+      </w:r>
+      <w:r>
+        <w:t xml:space="preserve"> </w:t>
+      </w:r>
+      <w:r>
+        <w:t xml:space="preserve">parameter was used to ensure that only duplicate sequences were removed, reducing the total number of sequences from 1447 to 1403. This dataset was used to generate both a nucleotide and aminoacid Blast database. The aminoacid sequences were translated from the mrna dataset using Transdecoder with the same</w:t>
+      </w:r>
+      <w:r>
+        <w:t xml:space="preserve"> </w:t>
+      </w:r>
+      <w:r>
+        <w:rPr>
+          <w:rStyle w:val="VerbatimChar"/>
+        </w:rPr>
+        <w:t xml:space="preserve">-m 30</w:t>
+      </w:r>
+      <w:r>
+        <w:t xml:space="preserve"> </w:t>
+      </w:r>
+      <w:r>
+        <w:t xml:space="preserve">specification used in Trinotate. All our Trinity contigs were aligned to the genbank</w:t>
+      </w:r>
+      <w:r>
+        <w:t xml:space="preserve"> </w:t>
+      </w:r>
+      <w:r>
+        <w:rPr>
+          <w:i/>
+        </w:rPr>
+        <w:t xml:space="preserve">Latrodectus</w:t>
+      </w:r>
+      <w:r>
+        <w:t xml:space="preserve"> </w:t>
+      </w:r>
+      <w:r>
+        <w:t xml:space="preserve">transcripts using Blastn, BlastP and BlastX with an e-value of 10e-5. BlastP and BlastX were incorporated into the Trinotate sqlite database as custom results using the following commands:</w:t>
       </w:r>
     </w:p>
     <w:p>
@@ -506,22 +791,10 @@
         </w:numPr>
       </w:pPr>
       <w:r>
-        <w:t xml:space="preserve">Trinotate was run with the default parameters specified in autoTrinotate.pl configuration file, except for Transdecoder, where the</w:t>
-      </w:r>
-      <w:r>
-        <w:t xml:space="preserve"> </w:t>
-      </w:r>
-      <w:r>
         <w:rPr>
           <w:rStyle w:val="VerbatimChar"/>
         </w:rPr>
-        <w:t xml:space="preserve">-m</w:t>
-      </w:r>
-      <w:r>
-        <w:t xml:space="preserve"> </w:t>
-      </w:r>
-      <w:r>
-        <w:t xml:space="preserve">parameter was used to extract ORFs longer than 30 aminoacids from our assembled contigs:</w:t>
+        <w:t xml:space="preserve">Trinotate Trinotate-master.sqlite LOAD_custom_blast --outfmt6 Trinity_vs_latrodec_mrna --prog blastx --dbtype MRNA_LATRODECTUS_AA</w:t>
       </w:r>
     </w:p>
     <w:p>
@@ -535,7 +808,7 @@
         <w:rPr>
           <w:rStyle w:val="VerbatimChar"/>
         </w:rPr>
-        <w:t xml:space="preserve">TransDecoder.LongOrfs -t nt.fasta -m 30 &gt; protein.fasta</w:t>
+        <w:t xml:space="preserve">Trinotate Trinotate-database.sqlite LOAD_custom_blast --outfmt6 Trinity_vs_latrodec_mrna --prog blastp --dbtype MRNA_LATRODECTUS_AA</w:t>
       </w:r>
     </w:p>
     <w:p>
@@ -546,39 +819,59 @@
         </w:numPr>
       </w:pPr>
       <w:r>
-        <w:t xml:space="preserve">This custom parameter was necessary because by default Transdecoder will only keep ORFs longer than 100 aminoacids, and some proteins of interest for this study are below this threshold. Inhibitor cystine-knots (ICKs), for instance, are generally 30 to 50 residues long</w:t>
-      </w:r>
-      <w:r>
-        <w:t xml:space="preserve"> </w:t>
-      </w:r>
-      <w:r>
-        <w:t xml:space="preserve">[</w:t>
-      </w:r>
-      <w:hyperlink w:anchor="ref-Postic2018">
-        <w:r>
-          <w:rPr>
-            <w:rStyle w:val="Hyperlink"/>
-          </w:rPr>
-          <w:t xml:space="preserve">13</w:t>
-        </w:r>
-      </w:hyperlink>
-      <w:r>
-        <w:t xml:space="preserve">]</w:t>
-      </w:r>
-      <w:r>
-        <w:t xml:space="preserve">.</w:t>
+        <w:t xml:space="preserve">And a new .xls report based on the updated database was generated, including these custom blast hits.</w:t>
+      </w:r>
+      <w:r>
+        <w:t xml:space="preserve"> </w:t>
+      </w:r>
+      <w:r>
+        <w:rPr>
+          <w:rStyle w:val="VerbatimChar"/>
+        </w:rPr>
+        <w:t xml:space="preserve">--incl_trans</w:t>
+      </w:r>
+      <w:r>
+        <w:t xml:space="preserve"> </w:t>
+      </w:r>
+      <w:r>
+        <w:t xml:space="preserve">and</w:t>
+      </w:r>
+      <w:r>
+        <w:t xml:space="preserve"> </w:t>
+      </w:r>
+      <w:r>
+        <w:rPr>
+          <w:rStyle w:val="VerbatimChar"/>
+        </w:rPr>
+        <w:t xml:space="preserve">--incl_pep</w:t>
+      </w:r>
+      <w:r>
+        <w:t xml:space="preserve"> </w:t>
+      </w:r>
+      <w:r>
+        <w:t xml:space="preserve">parameters were used to respectively add nucleotide and aminoacid sequences data to the final Trinotate table:</w:t>
       </w:r>
     </w:p>
     <w:p>
       <w:pPr>
         <w:numPr>
           <w:ilvl w:val="0"/>
-          <w:numId w:val="1002"/>
+          <w:numId w:val="1000"/>
         </w:numPr>
-        <w:pStyle w:val="Compact"/>
-      </w:pPr>
-      <w:r>
-        <w:t xml:space="preserve">After running autoTrinotate, we have also performed a custom Blast searches search against mRNA sequences from</w:t>
+      </w:pPr>
+      <w:r>
+        <w:rPr>
+          <w:rStyle w:val="VerbatimChar"/>
+        </w:rPr>
+        <w:t xml:space="preserve">Trinotate Trinotate-database.sqlite report --incl_trans --incl_pep &gt; trinotate_annotation_report_full.xls</w:t>
+      </w:r>
+    </w:p>
+    <w:p>
+      <w:pPr>
+        <w:pStyle w:val="FirstParagraph"/>
+      </w:pPr>
+      <w:r>
+        <w:t xml:space="preserve">A custom python script was used to merge the results of these approaches (BlastX against several databases, Trinotate results and Blast against</w:t>
       </w:r>
       <w:r>
         <w:t xml:space="preserve"> </w:t>
@@ -593,94 +886,29 @@
         <w:t xml:space="preserve"> </w:t>
       </w:r>
       <w:r>
-        <w:t xml:space="preserve">spp. available at Genbank. All</w:t>
-      </w:r>
-      <w:r>
-        <w:t xml:space="preserve"> </w:t>
-      </w:r>
-      <w:r>
-        <w:rPr>
-          <w:i/>
-        </w:rPr>
-        <w:t xml:space="preserve">Latrodectus</w:t>
-      </w:r>
-      <w:r>
-        <w:t xml:space="preserve"> </w:t>
-      </w:r>
-      <w:r>
-        <w:t xml:space="preserve">mrna sequences were downloaded in November 2019 and cleaned with CD-HIT 4.8.1</w:t>
-      </w:r>
-      <w:r>
-        <w:t xml:space="preserve"> </w:t>
-      </w:r>
-      <w:r>
-        <w:t xml:space="preserve">[</w:t>
-      </w:r>
-      <w:hyperlink w:anchor="ref-Fu2012">
-        <w:r>
-          <w:rPr>
-            <w:rStyle w:val="Hyperlink"/>
-          </w:rPr>
-          <w:t xml:space="preserve">14</w:t>
-        </w:r>
-      </w:hyperlink>
-      <w:r>
-        <w:t xml:space="preserve">]</w:t>
-      </w:r>
-      <w:r>
-        <w:t xml:space="preserve">. The</w:t>
-      </w:r>
-      <w:r>
-        <w:t xml:space="preserve"> </w:t>
-      </w:r>
-      <w:r>
-        <w:rPr>
-          <w:rStyle w:val="VerbatimChar"/>
-        </w:rPr>
-        <w:t xml:space="preserve">-c 1</w:t>
-      </w:r>
-      <w:r>
-        <w:t xml:space="preserve"> </w:t>
-      </w:r>
-      <w:r>
-        <w:t xml:space="preserve">parameter was used to ensure that only duplicate sequences were removed.</w:t>
-      </w:r>
-    </w:p>
-    <w:p>
-      <w:pPr>
-        <w:pStyle w:val="FirstParagraph"/>
-      </w:pPr>
-      <w:r>
-        <w:t xml:space="preserve">Then, ORFs were extracted from the datasets using Transdecoder with the same</w:t>
-      </w:r>
-      <w:r>
-        <w:t xml:space="preserve"> </w:t>
-      </w:r>
-      <w:r>
-        <w:rPr>
-          <w:rStyle w:val="VerbatimChar"/>
-        </w:rPr>
-        <w:t xml:space="preserve">-m 30</w:t>
-      </w:r>
-      <w:r>
-        <w:t xml:space="preserve"> </w:t>
-      </w:r>
-      <w:r>
-        <w:t xml:space="preserve">specification used in Trinotate.</w:t>
+        <w:t xml:space="preserve">mrna sequences) into a single, massive table.</w:t>
+      </w:r>
+    </w:p>
+    <w:p>
+      <w:pPr>
+        <w:pStyle w:val="BodyText"/>
+      </w:pPr>
+      <w:r>
+        <w:t xml:space="preserve">As a complementary analysis, we have run Trinotate against a custom database with all toxins deposited in Swissprot. Aside from this change in the database for Blast searches, the program was run with the same parameters as in the main annotation process.</w:t>
       </w:r>
     </w:p>
     <w:p>
       <w:pPr>
         <w:pStyle w:val="Heading1"/>
       </w:pPr>
-      <w:bookmarkStart w:id="24" w:name="references"/>
+      <w:bookmarkStart w:id="25" w:name="references"/>
       <w:r>
         <w:t xml:space="preserve">REFERENCES</w:t>
       </w:r>
-      <w:bookmarkEnd w:id="24"/>
-    </w:p>
-    <w:bookmarkStart w:id="48" w:name="refs"/>
-    <w:bookmarkStart w:id="25" w:name="ref-Grabherr2011"/>
+      <w:bookmarkEnd w:id="25"/>
+    </w:p>
+    <w:bookmarkStart w:id="60" w:name="refs"/>
+    <w:bookmarkStart w:id="26" w:name="ref-Grabherr2011"/>
     <w:p>
       <w:pPr>
         <w:pStyle w:val="Bibliography"/>
@@ -689,8 +917,8 @@
         <w:t xml:space="preserve">1. Grabherr MG, Haas BJ, Yassour M, Levin JZ, Thompson DA, Amit I, et al. Full-length transcriptome assembly from RNA-Seq data without a reference genome. Nature Biotechnology. 2011;29:644–52.</w:t>
       </w:r>
     </w:p>
-    <w:bookmarkEnd w:id="25"/>
-    <w:bookmarkStart w:id="26" w:name="ref-Pineda2018"/>
+    <w:bookmarkEnd w:id="26"/>
+    <w:bookmarkStart w:id="27" w:name="ref-Pineda2018"/>
     <w:p>
       <w:pPr>
         <w:pStyle w:val="Bibliography"/>
@@ -699,8 +927,8 @@
         <w:t xml:space="preserve">2. Pineda SS, Chaumeil PA, Kunert A, Kaas Q, Thang MWC, Le L, et al. ArachnoServer 3.0: An online resource for automated discovery, analysis and annotation of spider toxins. Bioinformatics. 2018.</w:t>
       </w:r>
     </w:p>
-    <w:bookmarkEnd w:id="26"/>
-    <w:bookmarkStart w:id="28" w:name="ref-Bryant2017"/>
+    <w:bookmarkEnd w:id="27"/>
+    <w:bookmarkStart w:id="29" w:name="ref-Bryant2017"/>
     <w:p>
       <w:pPr>
         <w:pStyle w:val="Bibliography"/>
@@ -708,7 +936,7 @@
       <w:r>
         <w:t xml:space="preserve">3. Bryant DM, Johnson K, DiTommaso T, Tickle T, Couger MB, Payzin-Dogru D, et al. A Tissue-Mapped Axolotl De Novo Transcriptome Enables Identification of Limb Regeneration Factors. Cell Reports. 2017;18:762–76. doi:</w:t>
       </w:r>
-      <w:hyperlink r:id="rId27">
+      <w:hyperlink r:id="rId28">
         <w:r>
           <w:rPr>
             <w:rStyle w:val="Hyperlink"/>
@@ -720,16 +948,151 @@
         <w:t xml:space="preserve">.</w:t>
       </w:r>
     </w:p>
-    <w:bookmarkEnd w:id="28"/>
-    <w:bookmarkStart w:id="30" w:name="ref-Haas2013"/>
+    <w:bookmarkEnd w:id="29"/>
+    <w:bookmarkStart w:id="31" w:name="ref-LewisAmes2016"/>
     <w:p>
       <w:pPr>
         <w:pStyle w:val="Bibliography"/>
       </w:pPr>
       <w:r>
-        <w:t xml:space="preserve">4. Haas BJ, Papanicolaou A, Yassour M, Grabherr M, Blood PD, Bowden J, et al. De novo transcript sequence reconstruction from RNA-seq using the Trinity platform for reference generation and analysis. Nature Protocols. 2013;8:1494–512. doi:</w:t>
-      </w:r>
-      <w:hyperlink r:id="rId29">
+        <w:t xml:space="preserve">4. Lewis Ames C, Ryan JF, Bely AE, Cartwright P, Collins AG. A new transcriptome and transcriptome profiling of adult and larval tissue in the box jellyfish Alatina alata: An emerging model for studying venom, vision and sex. BMC Genomics. 2016;17. doi:</w:t>
+      </w:r>
+      <w:hyperlink r:id="rId30">
+        <w:r>
+          <w:rPr>
+            <w:rStyle w:val="Hyperlink"/>
+          </w:rPr>
+          <w:t xml:space="preserve">10.1186/s12864-016-2944-3</w:t>
+        </w:r>
+      </w:hyperlink>
+      <w:r>
+        <w:t xml:space="preserve">.</w:t>
+      </w:r>
+    </w:p>
+    <w:bookmarkEnd w:id="31"/>
+    <w:bookmarkStart w:id="33" w:name="ref-Mitchell2020"/>
+    <w:p>
+      <w:pPr>
+        <w:pStyle w:val="Bibliography"/>
+      </w:pPr>
+      <w:r>
+        <w:t xml:space="preserve">5. Mitchell ML, Tonkin-Hill GQ, Morales RAV, Purcell AW, Papenfuss AT, Norton RS. Tentacle Transcriptomes of the Speckled Anemone (Actiniaria: Actiniidae: Oulactis sp.): Venom-Related Components and Their Domain Structure. Marine Biotechnology. 2020;22:207–19. doi:</w:t>
+      </w:r>
+      <w:hyperlink r:id="rId32">
+        <w:r>
+          <w:rPr>
+            <w:rStyle w:val="Hyperlink"/>
+          </w:rPr>
+          <w:t xml:space="preserve">10.1007/s10126-020-09945-8</w:t>
+        </w:r>
+      </w:hyperlink>
+      <w:r>
+        <w:t xml:space="preserve">.</w:t>
+      </w:r>
+    </w:p>
+    <w:bookmarkEnd w:id="33"/>
+    <w:bookmarkStart w:id="35" w:name="ref-Junior2016"/>
+    <w:p>
+      <w:pPr>
+        <w:pStyle w:val="Bibliography"/>
+      </w:pPr>
+      <w:r>
+        <w:t xml:space="preserve">6. Júnior NGDO, Fernandes GDR, Cardoso MH, Costa FF, Cândido EDS, Neto DG, et al. Venom gland transcriptome analyses of two freshwater stingrays (Myliobatiformes: Potamotrygonidae) from Brazil. Scientific Reports. 2016;6. doi:</w:t>
+      </w:r>
+      <w:hyperlink r:id="rId34">
+        <w:r>
+          <w:rPr>
+            <w:rStyle w:val="Hyperlink"/>
+          </w:rPr>
+          <w:t xml:space="preserve">10.1038/srep21935</w:t>
+        </w:r>
+      </w:hyperlink>
+      <w:r>
+        <w:t xml:space="preserve">.</w:t>
+      </w:r>
+    </w:p>
+    <w:bookmarkEnd w:id="35"/>
+    <w:bookmarkStart w:id="37" w:name="ref-Lino-Lopez2020"/>
+    <w:p>
+      <w:pPr>
+        <w:pStyle w:val="Bibliography"/>
+      </w:pPr>
+      <w:r>
+        <w:t xml:space="preserve">7. Lino-López GJ, Valdez-Velázquez LL, Corzo G, Romero-Gutiérrez MT, Jiménez-Vargas JM, Rodríguez-Vázquez A, et al. Venom gland transcriptome from Heloderma horridum horridum by high-throughput sequencing. Toxicon. 2020;180:62–78. doi:</w:t>
+      </w:r>
+      <w:hyperlink r:id="rId36">
+        <w:r>
+          <w:rPr>
+            <w:rStyle w:val="Hyperlink"/>
+          </w:rPr>
+          <w:t xml:space="preserve">10.1016/J.TOXICON.2020.04.003</w:t>
+        </w:r>
+      </w:hyperlink>
+      <w:r>
+        <w:t xml:space="preserve">.</w:t>
+      </w:r>
+    </w:p>
+    <w:bookmarkEnd w:id="37"/>
+    <w:bookmarkStart w:id="39" w:name="ref-Romero-Gutierrez2017"/>
+    <w:p>
+      <w:pPr>
+        <w:pStyle w:val="Bibliography"/>
+      </w:pPr>
+      <w:r>
+        <w:t xml:space="preserve">8. Romero-Gutierrez T, Peguero-Sanchez E, Cevallos MA, Batista CVF, Ortiz E, Possani LD. A deeper examination of thorellius atrox scorpion venom components with omic techonologies. Toxins. 2017;9. doi:</w:t>
+      </w:r>
+      <w:hyperlink r:id="rId38">
+        <w:r>
+          <w:rPr>
+            <w:rStyle w:val="Hyperlink"/>
+          </w:rPr>
+          <w:t xml:space="preserve">10.3390/toxins9120399</w:t>
+        </w:r>
+      </w:hyperlink>
+      <w:r>
+        <w:t xml:space="preserve">.</w:t>
+      </w:r>
+    </w:p>
+    <w:bookmarkEnd w:id="39"/>
+    <w:bookmarkStart w:id="40" w:name="ref-Cid-Uribe2018"/>
+    <w:p>
+      <w:pPr>
+        <w:pStyle w:val="Bibliography"/>
+      </w:pPr>
+      <w:r>
+        <w:t xml:space="preserve">9. Cid-Uribe JI, Santibáñez-López CE, Meneses EP, Batista CVF, Jiménez-Vargas JM, Ortiz E, et al. The diversity of venom components of the scorpion species Paravaejovis schwenkmeyeri (Scorpiones: Vaejovidae) revealed by transcriptome and proteome analyses. Toxicon. 2018.</w:t>
+      </w:r>
+    </w:p>
+    <w:bookmarkEnd w:id="40"/>
+    <w:bookmarkStart w:id="41" w:name="ref-Valdez-Velazquez2020"/>
+    <w:p>
+      <w:pPr>
+        <w:pStyle w:val="Bibliography"/>
+      </w:pPr>
+      <w:r>
+        <w:t xml:space="preserve">10. Valdez-Velázquez LL, Cid-Uribe J, Romero-Gutierrez MT, Olamendi-Portugal T, Jimenez-Vargas JM, Possani LD. Transcriptomic and proteomic analyses of the venom and venom glands of Centruroides hirsutipalpus, a dangerous scorpion from Mexico. Toxicon. 2020.</w:t>
+      </w:r>
+    </w:p>
+    <w:bookmarkEnd w:id="41"/>
+    <w:bookmarkStart w:id="42" w:name="ref-Zobel-Thropp2018"/>
+    <w:p>
+      <w:pPr>
+        <w:pStyle w:val="Bibliography"/>
+      </w:pPr>
+      <w:r>
+        <w:t xml:space="preserve">11. Zobel-Thropp PA, Bulger EA, Cordes MHJ, Binford GJ, Gillespie RG, Brewer MS. Sexually dimorphic venom proteins in long-jawed orb-weaving spiders (Tetragnatha) comprise novel gene families. PeerJ. 2018;2018.</w:t>
+      </w:r>
+    </w:p>
+    <w:bookmarkEnd w:id="42"/>
+    <w:bookmarkStart w:id="44" w:name="ref-Haas2013"/>
+    <w:p>
+      <w:pPr>
+        <w:pStyle w:val="Bibliography"/>
+      </w:pPr>
+      <w:r>
+        <w:t xml:space="preserve">12. Haas BJ, Papanicolaou A, Yassour M, Grabherr M, Blood PD, Bowden J, et al. De novo transcript sequence reconstruction from RNA-seq using the Trinity platform for reference generation and analysis. Nature Protocols. 2013;8:1494–512. doi:</w:t>
+      </w:r>
+      <w:hyperlink r:id="rId43">
         <w:r>
           <w:rPr>
             <w:rStyle w:val="Hyperlink"/>
@@ -741,26 +1104,26 @@
         <w:t xml:space="preserve">.</w:t>
       </w:r>
     </w:p>
-    <w:bookmarkEnd w:id="30"/>
-    <w:bookmarkStart w:id="31" w:name="ref-TheUniProtConsortium2019"/>
+    <w:bookmarkEnd w:id="44"/>
+    <w:bookmarkStart w:id="45" w:name="ref-TheUniProtConsortium2019"/>
     <w:p>
       <w:pPr>
         <w:pStyle w:val="Bibliography"/>
       </w:pPr>
       <w:r>
-        <w:t xml:space="preserve">5. The UniProt Consortium. UniProt: a worldwide hub of protein knowledge The UniProt Consortium. Nucleic Acids Research. 2019.</w:t>
-      </w:r>
-    </w:p>
-    <w:bookmarkEnd w:id="31"/>
-    <w:bookmarkStart w:id="33" w:name="ref-El-Gebali2018"/>
+        <w:t xml:space="preserve">13. The UniProt Consortium. UniProt: a worldwide hub of protein knowledge The UniProt Consortium. Nucleic Acids Research. 2019.</w:t>
+      </w:r>
+    </w:p>
+    <w:bookmarkEnd w:id="45"/>
+    <w:bookmarkStart w:id="47" w:name="ref-El-Gebali2018"/>
     <w:p>
       <w:pPr>
         <w:pStyle w:val="Bibliography"/>
       </w:pPr>
       <w:r>
-        <w:t xml:space="preserve">6. El-Gebali S, Mistry J, Bateman A, Eddy SR, Luciani A, Potter SC, et al. The Pfam protein families database in 2019. Nucleic Acids Research. 2019;47:D427–32. doi:</w:t>
-      </w:r>
-      <w:hyperlink r:id="rId32">
+        <w:t xml:space="preserve">14. El-Gebali S, Mistry J, Bateman A, Eddy SR, Luciani A, Potter SC, et al. The Pfam protein families database in 2019. Nucleic Acids Research. 2019;47:D427–32. doi:</w:t>
+      </w:r>
+      <w:hyperlink r:id="rId46">
         <w:r>
           <w:rPr>
             <w:rStyle w:val="Hyperlink"/>
@@ -772,16 +1135,16 @@
         <w:t xml:space="preserve">.</w:t>
       </w:r>
     </w:p>
-    <w:bookmarkEnd w:id="33"/>
-    <w:bookmarkStart w:id="35" w:name="ref-Petersen2011"/>
+    <w:bookmarkEnd w:id="47"/>
+    <w:bookmarkStart w:id="49" w:name="ref-Petersen2011"/>
     <w:p>
       <w:pPr>
         <w:pStyle w:val="Bibliography"/>
       </w:pPr>
       <w:r>
-        <w:t xml:space="preserve">7. Petersen TN, Brunak S, Von Heijne G, Nielsen H. SignalP 4.0: Discriminating signal peptides from transmembrane regions. 2011;8:785–6. doi:</w:t>
-      </w:r>
-      <w:hyperlink r:id="rId34">
+        <w:t xml:space="preserve">15. Petersen TN, Brunak S, Von Heijne G, Nielsen H. SignalP 4.0: Discriminating signal peptides from transmembrane regions. 2011;8:785–6. doi:</w:t>
+      </w:r>
+      <w:hyperlink r:id="rId48">
         <w:r>
           <w:rPr>
             <w:rStyle w:val="Hyperlink"/>
@@ -793,16 +1156,16 @@
         <w:t xml:space="preserve">.</w:t>
       </w:r>
     </w:p>
-    <w:bookmarkEnd w:id="35"/>
-    <w:bookmarkStart w:id="37" w:name="ref-Krogh2001"/>
+    <w:bookmarkEnd w:id="49"/>
+    <w:bookmarkStart w:id="51" w:name="ref-Krogh2001"/>
     <w:p>
       <w:pPr>
         <w:pStyle w:val="Bibliography"/>
       </w:pPr>
       <w:r>
-        <w:t xml:space="preserve">8. Krogh A, Larsson B, Von Heijne G, Sonnhammer ELL. Predicting transmembrane protein topology with a hidden Markov model: Application to complete genomes. Journal of Molecular Biology. 2001;305:567–80. doi:</w:t>
-      </w:r>
-      <w:hyperlink r:id="rId36">
+        <w:t xml:space="preserve">16. Krogh A, Larsson B, Von Heijne G, Sonnhammer ELL. Predicting transmembrane protein topology with a hidden Markov model: Application to complete genomes. Journal of Molecular Biology. 2001;305:567–80. doi:</w:t>
+      </w:r>
+      <w:hyperlink r:id="rId50">
         <w:r>
           <w:rPr>
             <w:rStyle w:val="Hyperlink"/>
@@ -814,26 +1177,26 @@
         <w:t xml:space="preserve">.</w:t>
       </w:r>
     </w:p>
-    <w:bookmarkEnd w:id="37"/>
-    <w:bookmarkStart w:id="38" w:name="ref-Lagesen2007"/>
+    <w:bookmarkEnd w:id="51"/>
+    <w:bookmarkStart w:id="52" w:name="ref-Lagesen2007"/>
     <w:p>
       <w:pPr>
         <w:pStyle w:val="Bibliography"/>
       </w:pPr>
       <w:r>
-        <w:t xml:space="preserve">9. Lagesen K, Hallin P, Rødland EA, Stærfeldt HH, Rognes T, Ussery DW. RNAmmer: Consistent and rapid annotation of ribosomal RNA genes. Nucleic Acids Research. 2007;35:3100–8.</w:t>
-      </w:r>
-    </w:p>
-    <w:bookmarkEnd w:id="38"/>
-    <w:bookmarkStart w:id="40" w:name="ref-GeneOntologyConsortium2004"/>
+        <w:t xml:space="preserve">17. Lagesen K, Hallin P, Rødland EA, Stærfeldt HH, Rognes T, Ussery DW. RNAmmer: Consistent and rapid annotation of ribosomal RNA genes. Nucleic Acids Research. 2007;35:3100–8.</w:t>
+      </w:r>
+    </w:p>
+    <w:bookmarkEnd w:id="52"/>
+    <w:bookmarkStart w:id="54" w:name="ref-GeneOntologyConsortium2004"/>
     <w:p>
       <w:pPr>
         <w:pStyle w:val="Bibliography"/>
       </w:pPr>
       <w:r>
-        <w:t xml:space="preserve">10. Gene Ontology Consortium. The Gene Ontology (GO) database and informatics resource. Nucleic Acids Research. 2004;32:258D–261. doi:</w:t>
-      </w:r>
-      <w:hyperlink r:id="rId39">
+        <w:t xml:space="preserve">18. Gene Ontology Consortium. The Gene Ontology (GO) database and informatics resource. Nucleic Acids Research. 2004;32:258D–261. doi:</w:t>
+      </w:r>
+      <w:hyperlink r:id="rId53">
         <w:r>
           <w:rPr>
             <w:rStyle w:val="Hyperlink"/>
@@ -845,16 +1208,16 @@
         <w:t xml:space="preserve">.</w:t>
       </w:r>
     </w:p>
-    <w:bookmarkEnd w:id="40"/>
-    <w:bookmarkStart w:id="42" w:name="ref-Jensen2008"/>
+    <w:bookmarkEnd w:id="54"/>
+    <w:bookmarkStart w:id="56" w:name="ref-Jensen2008"/>
     <w:p>
       <w:pPr>
         <w:pStyle w:val="Bibliography"/>
       </w:pPr>
       <w:r>
-        <w:t xml:space="preserve">11. Jensen LJ, Julien P, Kuhn M, Mering C von, Muller J, Doerks T, et al. eggNOG: Automated construction and annotation of orthologous groups of genes. Nucleic Acids Research. 2008;36 SUPPL. 1. doi:</w:t>
-      </w:r>
-      <w:hyperlink r:id="rId41">
+        <w:t xml:space="preserve">19. Jensen LJ, Julien P, Kuhn M, Mering C von, Muller J, Doerks T, et al. eggNOG: Automated construction and annotation of orthologous groups of genes. Nucleic Acids Research. 2008;36 SUPPL. 1. doi:</w:t>
+      </w:r>
+      <w:hyperlink r:id="rId55">
         <w:r>
           <w:rPr>
             <w:rStyle w:val="Hyperlink"/>
@@ -866,16 +1229,16 @@
         <w:t xml:space="preserve">.</w:t>
       </w:r>
     </w:p>
-    <w:bookmarkEnd w:id="42"/>
-    <w:bookmarkStart w:id="44" w:name="ref-Kanehisa2000"/>
+    <w:bookmarkEnd w:id="56"/>
+    <w:bookmarkStart w:id="58" w:name="ref-Kanehisa2000"/>
     <w:p>
       <w:pPr>
         <w:pStyle w:val="Bibliography"/>
       </w:pPr>
       <w:r>
-        <w:t xml:space="preserve">12. Kanehisa M. KEGG: Kyoto Encyclopedia of Genes and Genomes. Nucleic Acids Research. 2000;28:27–30. doi:</w:t>
-      </w:r>
-      <w:hyperlink r:id="rId43">
+        <w:t xml:space="preserve">20. Kanehisa M. KEGG: Kyoto Encyclopedia of Genes and Genomes. Nucleic Acids Research. 2000;28:27–30. doi:</w:t>
+      </w:r>
+      <w:hyperlink r:id="rId57">
         <w:r>
           <w:rPr>
             <w:rStyle w:val="Hyperlink"/>
@@ -887,39 +1250,18 @@
         <w:t xml:space="preserve">.</w:t>
       </w:r>
     </w:p>
-    <w:bookmarkEnd w:id="44"/>
-    <w:bookmarkStart w:id="46" w:name="ref-Postic2018"/>
+    <w:bookmarkEnd w:id="58"/>
+    <w:bookmarkStart w:id="59" w:name="ref-Fu2012"/>
     <w:p>
       <w:pPr>
         <w:pStyle w:val="Bibliography"/>
       </w:pPr>
       <w:r>
-        <w:t xml:space="preserve">13. Postic G, Gracy J, Périn C, Chiche L, Gelly JC. KNOTTIN: The database of inhibitor cystine knot scaffold after 10 years, toward a systematic structure modeling. Nucleic Acids Research. 2018;46:D454–8. doi:</w:t>
-      </w:r>
-      <w:hyperlink r:id="rId45">
-        <w:r>
-          <w:rPr>
-            <w:rStyle w:val="Hyperlink"/>
-          </w:rPr>
-          <w:t xml:space="preserve">10.1093/nar/gkx1084</w:t>
-        </w:r>
-      </w:hyperlink>
-      <w:r>
-        <w:t xml:space="preserve">.</w:t>
-      </w:r>
-    </w:p>
-    <w:bookmarkEnd w:id="46"/>
-    <w:bookmarkStart w:id="47" w:name="ref-Fu2012"/>
-    <w:p>
-      <w:pPr>
-        <w:pStyle w:val="Bibliography"/>
-      </w:pPr>
-      <w:r>
-        <w:t xml:space="preserve">14. Fu L, Niu B, Zhu Z, Wu S, Li W. CD-HIT: Accelerated for clustering the next-generation sequencing data. Bioinformatics. 2012;28:3150–2.</w:t>
-      </w:r>
-    </w:p>
-    <w:bookmarkEnd w:id="47"/>
-    <w:bookmarkEnd w:id="48"/>
+        <w:t xml:space="preserve">21. Fu L, Niu B, Zhu Z, Wu S, Li W. CD-HIT: Accelerated for clustering the next-generation sequencing data. Bioinformatics. 2012;28:3150–2.</w:t>
+      </w:r>
+    </w:p>
+    <w:bookmarkEnd w:id="59"/>
+    <w:bookmarkEnd w:id="60"/>
     <w:sectPr/>
   </w:body>
 </w:document>

</xml_diff>

<commit_message>
Update README.md and transcriptomics report
</commit_message>
<xml_diff>
--- a/rmarkdown/gabe_report_spider_transcriptomics.docx
+++ b/rmarkdown/gabe_report_spider_transcriptomics.docx
@@ -119,15 +119,14 @@
         <w:t xml:space="preserve">2020</w:t>
       </w:r>
     </w:p>
+    <w:bookmarkStart w:id="20" w:name="transcriptome-sequencing-and-assembly"/>
     <w:p>
       <w:pPr>
         <w:pStyle w:val="Heading1"/>
       </w:pPr>
-      <w:bookmarkStart w:id="20" w:name="transcriptome-sequencing-and-assembly"/>
       <w:r>
         <w:t xml:space="preserve">Transcriptome sequencing and assembly</w:t>
       </w:r>
-      <w:bookmarkEnd w:id="20"/>
     </w:p>
     <w:p>
       <w:pPr>
@@ -190,25 +189,24 @@
         <w:t xml:space="preserve">isoforms per gene and other features.</w:t>
       </w:r>
     </w:p>
+    <w:bookmarkEnd w:id="20"/>
+    <w:bookmarkStart w:id="24" w:name="bioinformatics-analyses"/>
     <w:p>
       <w:pPr>
         <w:pStyle w:val="Heading1"/>
       </w:pPr>
-      <w:bookmarkStart w:id="21" w:name="bioinformatics-analyses"/>
       <w:r>
         <w:t xml:space="preserve">Bioinformatics analyses</w:t>
       </w:r>
-      <w:bookmarkEnd w:id="21"/>
-    </w:p>
+    </w:p>
+    <w:bookmarkStart w:id="23" w:name="transcript-annotation"/>
     <w:p>
       <w:pPr>
         <w:pStyle w:val="Heading2"/>
       </w:pPr>
-      <w:bookmarkStart w:id="22" w:name="transcript-annotation"/>
       <w:r>
         <w:t xml:space="preserve">Transcript annotation</w:t>
       </w:r>
-      <w:bookmarkEnd w:id="22"/>
     </w:p>
     <w:p>
       <w:pPr>
@@ -429,7 +427,7 @@
       <w:r>
         <w:t xml:space="preserve">In our runs of the Trinotate pipeline, Transdecoder (</w:t>
       </w:r>
-      <w:hyperlink r:id="rId23">
+      <w:hyperlink r:id="rId21">
         <w:r>
           <w:rPr>
             <w:rStyle w:val="Hyperlink"/>
@@ -506,7 +504,7 @@
       <w:r>
         <w:t xml:space="preserve">were performed using Hmmer 3.2.1 (</w:t>
       </w:r>
-      <w:hyperlink r:id="rId24">
+      <w:hyperlink r:id="rId22">
         <w:r>
           <w:rPr>
             <w:rStyle w:val="Hyperlink"/>
@@ -894,21 +892,22 @@
         <w:pStyle w:val="BodyText"/>
       </w:pPr>
       <w:r>
-        <w:t xml:space="preserve">As a complementary analysis, we have run Trinotate against a custom database with all toxins deposited in Swissprot. Aside from this change in the database for Blast searches, the program was run with the same parameters as in the main annotation process.</w:t>
-      </w:r>
-    </w:p>
+        <w:t xml:space="preserve">As a complementary analysis, we have run Trinotate against a custom database with all toxins deposited in Swissprot. Aside from this change in the database for Blast searches, the program was run with the same parameters as in the main annotation process. For both Trinotate runs (annotation against arthropoda and toxins sequences from Swissprot), a support script packaged with Trinotate (trinotate_report_summary.pl) was used to generate result summaries, both in textual and graphical formats.</w:t>
+      </w:r>
+    </w:p>
+    <w:bookmarkEnd w:id="23"/>
+    <w:bookmarkEnd w:id="24"/>
+    <w:bookmarkStart w:id="60" w:name="references"/>
     <w:p>
       <w:pPr>
         <w:pStyle w:val="Heading1"/>
       </w:pPr>
-      <w:bookmarkStart w:id="25" w:name="references"/>
       <w:r>
         <w:t xml:space="preserve">REFERENCES</w:t>
       </w:r>
-      <w:bookmarkEnd w:id="25"/>
-    </w:p>
-    <w:bookmarkStart w:id="60" w:name="refs"/>
-    <w:bookmarkStart w:id="26" w:name="ref-Grabherr2011"/>
+    </w:p>
+    <w:bookmarkStart w:id="59" w:name="refs"/>
+    <w:bookmarkStart w:id="25" w:name="ref-Grabherr2011"/>
     <w:p>
       <w:pPr>
         <w:pStyle w:val="Bibliography"/>
@@ -917,349 +916,350 @@
         <w:t xml:space="preserve">1. Grabherr MG, Haas BJ, Yassour M, Levin JZ, Thompson DA, Amit I, et al. Full-length transcriptome assembly from RNA-Seq data without a reference genome. Nature Biotechnology. 2011;29:644–52.</w:t>
       </w:r>
     </w:p>
+    <w:bookmarkEnd w:id="25"/>
+    <w:bookmarkStart w:id="26" w:name="ref-Pineda2018"/>
+    <w:p>
+      <w:pPr>
+        <w:pStyle w:val="Bibliography"/>
+      </w:pPr>
+      <w:r>
+        <w:t xml:space="preserve">2. Pineda SS, Chaumeil PA, Kunert A, Kaas Q, Thang MWC, Le L, et al. ArachnoServer 3.0: An online resource for automated discovery, analysis and annotation of spider toxins. Bioinformatics. 2018.</w:t>
+      </w:r>
+    </w:p>
     <w:bookmarkEnd w:id="26"/>
-    <w:bookmarkStart w:id="27" w:name="ref-Pineda2018"/>
+    <w:bookmarkStart w:id="28" w:name="ref-Bryant2017"/>
     <w:p>
       <w:pPr>
         <w:pStyle w:val="Bibliography"/>
       </w:pPr>
       <w:r>
-        <w:t xml:space="preserve">2. Pineda SS, Chaumeil PA, Kunert A, Kaas Q, Thang MWC, Le L, et al. ArachnoServer 3.0: An online resource for automated discovery, analysis and annotation of spider toxins. Bioinformatics. 2018.</w:t>
-      </w:r>
-    </w:p>
-    <w:bookmarkEnd w:id="27"/>
-    <w:bookmarkStart w:id="29" w:name="ref-Bryant2017"/>
+        <w:t xml:space="preserve">3. Bryant DM, Johnson K, DiTommaso T, Tickle T, Couger MB, Payzin-Dogru D, et al. A Tissue-Mapped Axolotl De Novo Transcriptome Enables Identification of Limb Regeneration Factors. Cell Reports. 2017;18:762–76. doi:</w:t>
+      </w:r>
+      <w:hyperlink r:id="rId27">
+        <w:r>
+          <w:rPr>
+            <w:rStyle w:val="Hyperlink"/>
+          </w:rPr>
+          <w:t xml:space="preserve">10.1016/j.celrep.2016.12.063</w:t>
+        </w:r>
+      </w:hyperlink>
+      <w:r>
+        <w:t xml:space="preserve">.</w:t>
+      </w:r>
+    </w:p>
+    <w:bookmarkEnd w:id="28"/>
+    <w:bookmarkStart w:id="30" w:name="ref-LewisAmes2016"/>
     <w:p>
       <w:pPr>
         <w:pStyle w:val="Bibliography"/>
       </w:pPr>
       <w:r>
-        <w:t xml:space="preserve">3. Bryant DM, Johnson K, DiTommaso T, Tickle T, Couger MB, Payzin-Dogru D, et al. A Tissue-Mapped Axolotl De Novo Transcriptome Enables Identification of Limb Regeneration Factors. Cell Reports. 2017;18:762–76. doi:</w:t>
-      </w:r>
-      <w:hyperlink r:id="rId28">
-        <w:r>
-          <w:rPr>
-            <w:rStyle w:val="Hyperlink"/>
-          </w:rPr>
-          <w:t xml:space="preserve">10.1016/j.celrep.2016.12.063</w:t>
+        <w:t xml:space="preserve">4. Lewis Ames C, Ryan JF, Bely AE, Cartwright P, Collins AG. A new transcriptome and transcriptome profiling of adult and larval tissue in the box jellyfish Alatina alata: An emerging model for studying venom, vision and sex. BMC Genomics. 2016;17. doi:</w:t>
+      </w:r>
+      <w:hyperlink r:id="rId29">
+        <w:r>
+          <w:rPr>
+            <w:rStyle w:val="Hyperlink"/>
+          </w:rPr>
+          <w:t xml:space="preserve">10.1186/s12864-016-2944-3</w:t>
         </w:r>
       </w:hyperlink>
       <w:r>
         <w:t xml:space="preserve">.</w:t>
       </w:r>
     </w:p>
-    <w:bookmarkEnd w:id="29"/>
-    <w:bookmarkStart w:id="31" w:name="ref-LewisAmes2016"/>
+    <w:bookmarkEnd w:id="30"/>
+    <w:bookmarkStart w:id="32" w:name="ref-Mitchell2020"/>
     <w:p>
       <w:pPr>
         <w:pStyle w:val="Bibliography"/>
       </w:pPr>
       <w:r>
-        <w:t xml:space="preserve">4. Lewis Ames C, Ryan JF, Bely AE, Cartwright P, Collins AG. A new transcriptome and transcriptome profiling of adult and larval tissue in the box jellyfish Alatina alata: An emerging model for studying venom, vision and sex. BMC Genomics. 2016;17. doi:</w:t>
-      </w:r>
-      <w:hyperlink r:id="rId30">
-        <w:r>
-          <w:rPr>
-            <w:rStyle w:val="Hyperlink"/>
-          </w:rPr>
-          <w:t xml:space="preserve">10.1186/s12864-016-2944-3</w:t>
+        <w:t xml:space="preserve">5. Mitchell ML, Tonkin-Hill GQ, Morales RAV, Purcell AW, Papenfuss AT, Norton RS. Tentacle Transcriptomes of the Speckled Anemone (Actiniaria: Actiniidae: Oulactis sp.): Venom-Related Components and Their Domain Structure. Marine Biotechnology. 2020;22:207–19. doi:</w:t>
+      </w:r>
+      <w:hyperlink r:id="rId31">
+        <w:r>
+          <w:rPr>
+            <w:rStyle w:val="Hyperlink"/>
+          </w:rPr>
+          <w:t xml:space="preserve">10.1007/s10126-020-09945-8</w:t>
         </w:r>
       </w:hyperlink>
       <w:r>
         <w:t xml:space="preserve">.</w:t>
       </w:r>
     </w:p>
-    <w:bookmarkEnd w:id="31"/>
-    <w:bookmarkStart w:id="33" w:name="ref-Mitchell2020"/>
+    <w:bookmarkEnd w:id="32"/>
+    <w:bookmarkStart w:id="34" w:name="ref-Junior2016"/>
     <w:p>
       <w:pPr>
         <w:pStyle w:val="Bibliography"/>
       </w:pPr>
       <w:r>
-        <w:t xml:space="preserve">5. Mitchell ML, Tonkin-Hill GQ, Morales RAV, Purcell AW, Papenfuss AT, Norton RS. Tentacle Transcriptomes of the Speckled Anemone (Actiniaria: Actiniidae: Oulactis sp.): Venom-Related Components and Their Domain Structure. Marine Biotechnology. 2020;22:207–19. doi:</w:t>
-      </w:r>
-      <w:hyperlink r:id="rId32">
-        <w:r>
-          <w:rPr>
-            <w:rStyle w:val="Hyperlink"/>
-          </w:rPr>
-          <w:t xml:space="preserve">10.1007/s10126-020-09945-8</w:t>
+        <w:t xml:space="preserve">6. Júnior NGDO, Fernandes GDR, Cardoso MH, Costa FF, Cândido EDS, Neto DG, et al. Venom gland transcriptome analyses of two freshwater stingrays (Myliobatiformes: Potamotrygonidae) from Brazil. Scientific Reports. 2016;6. doi:</w:t>
+      </w:r>
+      <w:hyperlink r:id="rId33">
+        <w:r>
+          <w:rPr>
+            <w:rStyle w:val="Hyperlink"/>
+          </w:rPr>
+          <w:t xml:space="preserve">10.1038/srep21935</w:t>
         </w:r>
       </w:hyperlink>
       <w:r>
         <w:t xml:space="preserve">.</w:t>
       </w:r>
     </w:p>
-    <w:bookmarkEnd w:id="33"/>
-    <w:bookmarkStart w:id="35" w:name="ref-Junior2016"/>
+    <w:bookmarkEnd w:id="34"/>
+    <w:bookmarkStart w:id="36" w:name="ref-Lino-Lopez2020"/>
     <w:p>
       <w:pPr>
         <w:pStyle w:val="Bibliography"/>
       </w:pPr>
       <w:r>
-        <w:t xml:space="preserve">6. Júnior NGDO, Fernandes GDR, Cardoso MH, Costa FF, Cândido EDS, Neto DG, et al. Venom gland transcriptome analyses of two freshwater stingrays (Myliobatiformes: Potamotrygonidae) from Brazil. Scientific Reports. 2016;6. doi:</w:t>
-      </w:r>
-      <w:hyperlink r:id="rId34">
-        <w:r>
-          <w:rPr>
-            <w:rStyle w:val="Hyperlink"/>
-          </w:rPr>
-          <w:t xml:space="preserve">10.1038/srep21935</w:t>
+        <w:t xml:space="preserve">7. Lino-López GJ, Valdez-Velázquez LL, Corzo G, Romero-Gutiérrez MT, Jiménez-Vargas JM, Rodríguez-Vázquez A, et al. Venom gland transcriptome from Heloderma horridum horridum by high-throughput sequencing. Toxicon. 2020;180:62–78. doi:</w:t>
+      </w:r>
+      <w:hyperlink r:id="rId35">
+        <w:r>
+          <w:rPr>
+            <w:rStyle w:val="Hyperlink"/>
+          </w:rPr>
+          <w:t xml:space="preserve">10.1016/J.TOXICON.2020.04.003</w:t>
         </w:r>
       </w:hyperlink>
       <w:r>
         <w:t xml:space="preserve">.</w:t>
       </w:r>
     </w:p>
-    <w:bookmarkEnd w:id="35"/>
-    <w:bookmarkStart w:id="37" w:name="ref-Lino-Lopez2020"/>
+    <w:bookmarkEnd w:id="36"/>
+    <w:bookmarkStart w:id="38" w:name="ref-Romero-Gutierrez2017"/>
     <w:p>
       <w:pPr>
         <w:pStyle w:val="Bibliography"/>
       </w:pPr>
       <w:r>
-        <w:t xml:space="preserve">7. Lino-López GJ, Valdez-Velázquez LL, Corzo G, Romero-Gutiérrez MT, Jiménez-Vargas JM, Rodríguez-Vázquez A, et al. Venom gland transcriptome from Heloderma horridum horridum by high-throughput sequencing. Toxicon. 2020;180:62–78. doi:</w:t>
-      </w:r>
-      <w:hyperlink r:id="rId36">
-        <w:r>
-          <w:rPr>
-            <w:rStyle w:val="Hyperlink"/>
-          </w:rPr>
-          <w:t xml:space="preserve">10.1016/J.TOXICON.2020.04.003</w:t>
+        <w:t xml:space="preserve">8. Romero-Gutierrez T, Peguero-Sanchez E, Cevallos MA, Batista CVF, Ortiz E, Possani LD. A deeper examination of thorellius atrox scorpion venom components with omic techonologies. Toxins. 2017;9. doi:</w:t>
+      </w:r>
+      <w:hyperlink r:id="rId37">
+        <w:r>
+          <w:rPr>
+            <w:rStyle w:val="Hyperlink"/>
+          </w:rPr>
+          <w:t xml:space="preserve">10.3390/toxins9120399</w:t>
         </w:r>
       </w:hyperlink>
       <w:r>
         <w:t xml:space="preserve">.</w:t>
       </w:r>
     </w:p>
-    <w:bookmarkEnd w:id="37"/>
-    <w:bookmarkStart w:id="39" w:name="ref-Romero-Gutierrez2017"/>
+    <w:bookmarkEnd w:id="38"/>
+    <w:bookmarkStart w:id="39" w:name="ref-Cid-Uribe2018"/>
     <w:p>
       <w:pPr>
         <w:pStyle w:val="Bibliography"/>
       </w:pPr>
       <w:r>
-        <w:t xml:space="preserve">8. Romero-Gutierrez T, Peguero-Sanchez E, Cevallos MA, Batista CVF, Ortiz E, Possani LD. A deeper examination of thorellius atrox scorpion venom components with omic techonologies. Toxins. 2017;9. doi:</w:t>
-      </w:r>
-      <w:hyperlink r:id="rId38">
-        <w:r>
-          <w:rPr>
-            <w:rStyle w:val="Hyperlink"/>
-          </w:rPr>
-          <w:t xml:space="preserve">10.3390/toxins9120399</w:t>
+        <w:t xml:space="preserve">9. Cid-Uribe JI, Santibáñez-López CE, Meneses EP, Batista CVF, Jiménez-Vargas JM, Ortiz E, et al. The diversity of venom components of the scorpion species Paravaejovis schwenkmeyeri (Scorpiones: Vaejovidae) revealed by transcriptome and proteome analyses. Toxicon. 2018.</w:t>
+      </w:r>
+    </w:p>
+    <w:bookmarkEnd w:id="39"/>
+    <w:bookmarkStart w:id="40" w:name="ref-Valdez-Velazquez2020"/>
+    <w:p>
+      <w:pPr>
+        <w:pStyle w:val="Bibliography"/>
+      </w:pPr>
+      <w:r>
+        <w:t xml:space="preserve">10. Valdez-Velázquez LL, Cid-Uribe J, Romero-Gutierrez MT, Olamendi-Portugal T, Jimenez-Vargas JM, Possani LD. Transcriptomic and proteomic analyses of the venom and venom glands of Centruroides hirsutipalpus, a dangerous scorpion from Mexico. Toxicon. 2020.</w:t>
+      </w:r>
+    </w:p>
+    <w:bookmarkEnd w:id="40"/>
+    <w:bookmarkStart w:id="41" w:name="ref-Zobel-Thropp2018"/>
+    <w:p>
+      <w:pPr>
+        <w:pStyle w:val="Bibliography"/>
+      </w:pPr>
+      <w:r>
+        <w:t xml:space="preserve">11. Zobel-Thropp PA, Bulger EA, Cordes MHJ, Binford GJ, Gillespie RG, Brewer MS. Sexually dimorphic venom proteins in long-jawed orb-weaving spiders (Tetragnatha) comprise novel gene families. PeerJ. 2018;2018.</w:t>
+      </w:r>
+    </w:p>
+    <w:bookmarkEnd w:id="41"/>
+    <w:bookmarkStart w:id="43" w:name="ref-Haas2013"/>
+    <w:p>
+      <w:pPr>
+        <w:pStyle w:val="Bibliography"/>
+      </w:pPr>
+      <w:r>
+        <w:t xml:space="preserve">12. Haas BJ, Papanicolaou A, Yassour M, Grabherr M, Blood PD, Bowden J, et al. De novo transcript sequence reconstruction from RNA-seq using the Trinity platform for reference generation and analysis. Nature Protocols. 2013;8:1494–512. doi:</w:t>
+      </w:r>
+      <w:hyperlink r:id="rId42">
+        <w:r>
+          <w:rPr>
+            <w:rStyle w:val="Hyperlink"/>
+          </w:rPr>
+          <w:t xml:space="preserve">10.1038/nprot.2013.084</w:t>
         </w:r>
       </w:hyperlink>
       <w:r>
         <w:t xml:space="preserve">.</w:t>
       </w:r>
     </w:p>
-    <w:bookmarkEnd w:id="39"/>
-    <w:bookmarkStart w:id="40" w:name="ref-Cid-Uribe2018"/>
+    <w:bookmarkEnd w:id="43"/>
+    <w:bookmarkStart w:id="44" w:name="ref-TheUniProtConsortium2019"/>
     <w:p>
       <w:pPr>
         <w:pStyle w:val="Bibliography"/>
       </w:pPr>
       <w:r>
-        <w:t xml:space="preserve">9. Cid-Uribe JI, Santibáñez-López CE, Meneses EP, Batista CVF, Jiménez-Vargas JM, Ortiz E, et al. The diversity of venom components of the scorpion species Paravaejovis schwenkmeyeri (Scorpiones: Vaejovidae) revealed by transcriptome and proteome analyses. Toxicon. 2018.</w:t>
-      </w:r>
-    </w:p>
-    <w:bookmarkEnd w:id="40"/>
-    <w:bookmarkStart w:id="41" w:name="ref-Valdez-Velazquez2020"/>
+        <w:t xml:space="preserve">13. The UniProt Consortium. UniProt: a worldwide hub of protein knowledge The UniProt Consortium. Nucleic Acids Research. 2019.</w:t>
+      </w:r>
+    </w:p>
+    <w:bookmarkEnd w:id="44"/>
+    <w:bookmarkStart w:id="46" w:name="ref-El-Gebali2018"/>
     <w:p>
       <w:pPr>
         <w:pStyle w:val="Bibliography"/>
       </w:pPr>
       <w:r>
-        <w:t xml:space="preserve">10. Valdez-Velázquez LL, Cid-Uribe J, Romero-Gutierrez MT, Olamendi-Portugal T, Jimenez-Vargas JM, Possani LD. Transcriptomic and proteomic analyses of the venom and venom glands of Centruroides hirsutipalpus, a dangerous scorpion from Mexico. Toxicon. 2020.</w:t>
-      </w:r>
-    </w:p>
-    <w:bookmarkEnd w:id="41"/>
-    <w:bookmarkStart w:id="42" w:name="ref-Zobel-Thropp2018"/>
+        <w:t xml:space="preserve">14. El-Gebali S, Mistry J, Bateman A, Eddy SR, Luciani A, Potter SC, et al. The Pfam protein families database in 2019. Nucleic Acids Research. 2019;47:D427–32. doi:</w:t>
+      </w:r>
+      <w:hyperlink r:id="rId45">
+        <w:r>
+          <w:rPr>
+            <w:rStyle w:val="Hyperlink"/>
+          </w:rPr>
+          <w:t xml:space="preserve">10.1093/nar/gky995</w:t>
+        </w:r>
+      </w:hyperlink>
+      <w:r>
+        <w:t xml:space="preserve">.</w:t>
+      </w:r>
+    </w:p>
+    <w:bookmarkEnd w:id="46"/>
+    <w:bookmarkStart w:id="48" w:name="ref-Petersen2011"/>
     <w:p>
       <w:pPr>
         <w:pStyle w:val="Bibliography"/>
       </w:pPr>
       <w:r>
-        <w:t xml:space="preserve">11. Zobel-Thropp PA, Bulger EA, Cordes MHJ, Binford GJ, Gillespie RG, Brewer MS. Sexually dimorphic venom proteins in long-jawed orb-weaving spiders (Tetragnatha) comprise novel gene families. PeerJ. 2018;2018.</w:t>
-      </w:r>
-    </w:p>
-    <w:bookmarkEnd w:id="42"/>
-    <w:bookmarkStart w:id="44" w:name="ref-Haas2013"/>
+        <w:t xml:space="preserve">15. Petersen TN, Brunak S, Von Heijne G, Nielsen H. SignalP 4.0: Discriminating signal peptides from transmembrane regions. 2011;8:785–6. doi:</w:t>
+      </w:r>
+      <w:hyperlink r:id="rId47">
+        <w:r>
+          <w:rPr>
+            <w:rStyle w:val="Hyperlink"/>
+          </w:rPr>
+          <w:t xml:space="preserve">10.1038/nmeth.1701</w:t>
+        </w:r>
+      </w:hyperlink>
+      <w:r>
+        <w:t xml:space="preserve">.</w:t>
+      </w:r>
+    </w:p>
+    <w:bookmarkEnd w:id="48"/>
+    <w:bookmarkStart w:id="50" w:name="ref-Krogh2001"/>
     <w:p>
       <w:pPr>
         <w:pStyle w:val="Bibliography"/>
       </w:pPr>
       <w:r>
-        <w:t xml:space="preserve">12. Haas BJ, Papanicolaou A, Yassour M, Grabherr M, Blood PD, Bowden J, et al. De novo transcript sequence reconstruction from RNA-seq using the Trinity platform for reference generation and analysis. Nature Protocols. 2013;8:1494–512. doi:</w:t>
-      </w:r>
-      <w:hyperlink r:id="rId43">
-        <w:r>
-          <w:rPr>
-            <w:rStyle w:val="Hyperlink"/>
-          </w:rPr>
-          <w:t xml:space="preserve">10.1038/nprot.2013.084</w:t>
+        <w:t xml:space="preserve">16. Krogh A, Larsson B, Von Heijne G, Sonnhammer ELL. Predicting transmembrane protein topology with a hidden Markov model: Application to complete genomes. Journal of Molecular Biology. 2001;305:567–80. doi:</w:t>
+      </w:r>
+      <w:hyperlink r:id="rId49">
+        <w:r>
+          <w:rPr>
+            <w:rStyle w:val="Hyperlink"/>
+          </w:rPr>
+          <w:t xml:space="preserve">10.1006/jmbi.2000.4315</w:t>
         </w:r>
       </w:hyperlink>
       <w:r>
         <w:t xml:space="preserve">.</w:t>
       </w:r>
     </w:p>
-    <w:bookmarkEnd w:id="44"/>
-    <w:bookmarkStart w:id="45" w:name="ref-TheUniProtConsortium2019"/>
+    <w:bookmarkEnd w:id="50"/>
+    <w:bookmarkStart w:id="51" w:name="ref-Lagesen2007"/>
     <w:p>
       <w:pPr>
         <w:pStyle w:val="Bibliography"/>
       </w:pPr>
       <w:r>
-        <w:t xml:space="preserve">13. The UniProt Consortium. UniProt: a worldwide hub of protein knowledge The UniProt Consortium. Nucleic Acids Research. 2019.</w:t>
-      </w:r>
-    </w:p>
-    <w:bookmarkEnd w:id="45"/>
-    <w:bookmarkStart w:id="47" w:name="ref-El-Gebali2018"/>
+        <w:t xml:space="preserve">17. Lagesen K, Hallin P, Rødland EA, Stærfeldt HH, Rognes T, Ussery DW. RNAmmer: Consistent and rapid annotation of ribosomal RNA genes. Nucleic Acids Research. 2007;35:3100–8.</w:t>
+      </w:r>
+    </w:p>
+    <w:bookmarkEnd w:id="51"/>
+    <w:bookmarkStart w:id="53" w:name="ref-GeneOntologyConsortium2004"/>
     <w:p>
       <w:pPr>
         <w:pStyle w:val="Bibliography"/>
       </w:pPr>
       <w:r>
-        <w:t xml:space="preserve">14. El-Gebali S, Mistry J, Bateman A, Eddy SR, Luciani A, Potter SC, et al. The Pfam protein families database in 2019. Nucleic Acids Research. 2019;47:D427–32. doi:</w:t>
-      </w:r>
-      <w:hyperlink r:id="rId46">
-        <w:r>
-          <w:rPr>
-            <w:rStyle w:val="Hyperlink"/>
-          </w:rPr>
-          <w:t xml:space="preserve">10.1093/nar/gky995</w:t>
+        <w:t xml:space="preserve">18. Gene Ontology Consortium. The Gene Ontology (GO) database and informatics resource. Nucleic Acids Research. 2004;32:258D–261. doi:</w:t>
+      </w:r>
+      <w:hyperlink r:id="rId52">
+        <w:r>
+          <w:rPr>
+            <w:rStyle w:val="Hyperlink"/>
+          </w:rPr>
+          <w:t xml:space="preserve">10.1093/nar/gkh036</w:t>
         </w:r>
       </w:hyperlink>
       <w:r>
         <w:t xml:space="preserve">.</w:t>
       </w:r>
     </w:p>
-    <w:bookmarkEnd w:id="47"/>
-    <w:bookmarkStart w:id="49" w:name="ref-Petersen2011"/>
+    <w:bookmarkEnd w:id="53"/>
+    <w:bookmarkStart w:id="55" w:name="ref-Jensen2008"/>
     <w:p>
       <w:pPr>
         <w:pStyle w:val="Bibliography"/>
       </w:pPr>
       <w:r>
-        <w:t xml:space="preserve">15. Petersen TN, Brunak S, Von Heijne G, Nielsen H. SignalP 4.0: Discriminating signal peptides from transmembrane regions. 2011;8:785–6. doi:</w:t>
-      </w:r>
-      <w:hyperlink r:id="rId48">
-        <w:r>
-          <w:rPr>
-            <w:rStyle w:val="Hyperlink"/>
-          </w:rPr>
-          <w:t xml:space="preserve">10.1038/nmeth.1701</w:t>
+        <w:t xml:space="preserve">19. Jensen LJ, Julien P, Kuhn M, Mering C von, Muller J, Doerks T, et al. eggNOG: Automated construction and annotation of orthologous groups of genes. Nucleic Acids Research. 2008;36 SUPPL. 1. doi:</w:t>
+      </w:r>
+      <w:hyperlink r:id="rId54">
+        <w:r>
+          <w:rPr>
+            <w:rStyle w:val="Hyperlink"/>
+          </w:rPr>
+          <w:t xml:space="preserve">10.1093/nar/gkm796</w:t>
         </w:r>
       </w:hyperlink>
       <w:r>
         <w:t xml:space="preserve">.</w:t>
       </w:r>
     </w:p>
-    <w:bookmarkEnd w:id="49"/>
-    <w:bookmarkStart w:id="51" w:name="ref-Krogh2001"/>
+    <w:bookmarkEnd w:id="55"/>
+    <w:bookmarkStart w:id="57" w:name="ref-Kanehisa2000"/>
     <w:p>
       <w:pPr>
         <w:pStyle w:val="Bibliography"/>
       </w:pPr>
       <w:r>
-        <w:t xml:space="preserve">16. Krogh A, Larsson B, Von Heijne G, Sonnhammer ELL. Predicting transmembrane protein topology with a hidden Markov model: Application to complete genomes. Journal of Molecular Biology. 2001;305:567–80. doi:</w:t>
-      </w:r>
-      <w:hyperlink r:id="rId50">
-        <w:r>
-          <w:rPr>
-            <w:rStyle w:val="Hyperlink"/>
-          </w:rPr>
-          <w:t xml:space="preserve">10.1006/jmbi.2000.4315</w:t>
+        <w:t xml:space="preserve">20. Kanehisa M. KEGG: Kyoto Encyclopedia of Genes and Genomes. Nucleic Acids Research. 2000;28:27–30. doi:</w:t>
+      </w:r>
+      <w:hyperlink r:id="rId56">
+        <w:r>
+          <w:rPr>
+            <w:rStyle w:val="Hyperlink"/>
+          </w:rPr>
+          <w:t xml:space="preserve">10.1093/nar/28.1.27</w:t>
         </w:r>
       </w:hyperlink>
       <w:r>
         <w:t xml:space="preserve">.</w:t>
       </w:r>
     </w:p>
-    <w:bookmarkEnd w:id="51"/>
-    <w:bookmarkStart w:id="52" w:name="ref-Lagesen2007"/>
+    <w:bookmarkEnd w:id="57"/>
+    <w:bookmarkStart w:id="58" w:name="ref-Fu2012"/>
     <w:p>
       <w:pPr>
         <w:pStyle w:val="Bibliography"/>
       </w:pPr>
       <w:r>
-        <w:t xml:space="preserve">17. Lagesen K, Hallin P, Rødland EA, Stærfeldt HH, Rognes T, Ussery DW. RNAmmer: Consistent and rapid annotation of ribosomal RNA genes. Nucleic Acids Research. 2007;35:3100–8.</w:t>
-      </w:r>
-    </w:p>
-    <w:bookmarkEnd w:id="52"/>
-    <w:bookmarkStart w:id="54" w:name="ref-GeneOntologyConsortium2004"/>
-    <w:p>
-      <w:pPr>
-        <w:pStyle w:val="Bibliography"/>
-      </w:pPr>
-      <w:r>
-        <w:t xml:space="preserve">18. Gene Ontology Consortium. The Gene Ontology (GO) database and informatics resource. Nucleic Acids Research. 2004;32:258D–261. doi:</w:t>
-      </w:r>
-      <w:hyperlink r:id="rId53">
-        <w:r>
-          <w:rPr>
-            <w:rStyle w:val="Hyperlink"/>
-          </w:rPr>
-          <w:t xml:space="preserve">10.1093/nar/gkh036</w:t>
-        </w:r>
-      </w:hyperlink>
-      <w:r>
-        <w:t xml:space="preserve">.</w:t>
-      </w:r>
-    </w:p>
-    <w:bookmarkEnd w:id="54"/>
-    <w:bookmarkStart w:id="56" w:name="ref-Jensen2008"/>
-    <w:p>
-      <w:pPr>
-        <w:pStyle w:val="Bibliography"/>
-      </w:pPr>
-      <w:r>
-        <w:t xml:space="preserve">19. Jensen LJ, Julien P, Kuhn M, Mering C von, Muller J, Doerks T, et al. eggNOG: Automated construction and annotation of orthologous groups of genes. Nucleic Acids Research. 2008;36 SUPPL. 1. doi:</w:t>
-      </w:r>
-      <w:hyperlink r:id="rId55">
-        <w:r>
-          <w:rPr>
-            <w:rStyle w:val="Hyperlink"/>
-          </w:rPr>
-          <w:t xml:space="preserve">10.1093/nar/gkm796</w:t>
-        </w:r>
-      </w:hyperlink>
-      <w:r>
-        <w:t xml:space="preserve">.</w:t>
-      </w:r>
-    </w:p>
-    <w:bookmarkEnd w:id="56"/>
-    <w:bookmarkStart w:id="58" w:name="ref-Kanehisa2000"/>
-    <w:p>
-      <w:pPr>
-        <w:pStyle w:val="Bibliography"/>
-      </w:pPr>
-      <w:r>
-        <w:t xml:space="preserve">20. Kanehisa M. KEGG: Kyoto Encyclopedia of Genes and Genomes. Nucleic Acids Research. 2000;28:27–30. doi:</w:t>
-      </w:r>
-      <w:hyperlink r:id="rId57">
-        <w:r>
-          <w:rPr>
-            <w:rStyle w:val="Hyperlink"/>
-          </w:rPr>
-          <w:t xml:space="preserve">10.1093/nar/28.1.27</w:t>
-        </w:r>
-      </w:hyperlink>
-      <w:r>
-        <w:t xml:space="preserve">.</w:t>
+        <w:t xml:space="preserve">21. Fu L, Niu B, Zhu Z, Wu S, Li W. CD-HIT: Accelerated for clustering the next-generation sequencing data. Bioinformatics. 2012;28:3150–2.</w:t>
       </w:r>
     </w:p>
     <w:bookmarkEnd w:id="58"/>
-    <w:bookmarkStart w:id="59" w:name="ref-Fu2012"/>
-    <w:p>
-      <w:pPr>
-        <w:pStyle w:val="Bibliography"/>
-      </w:pPr>
-      <w:r>
-        <w:t xml:space="preserve">21. Fu L, Niu B, Zhu Z, Wu S, Li W. CD-HIT: Accelerated for clustering the next-generation sequencing data. Bioinformatics. 2012;28:3150–2.</w:t>
-      </w:r>
-    </w:p>
     <w:bookmarkEnd w:id="59"/>
     <w:bookmarkEnd w:id="60"/>
     <w:sectPr/>
@@ -1293,7 +1293,7 @@
 <file path=word/numbering.xml><?xml version="1.0" encoding="utf-8"?>
 <w:numbering xmlns:w="http://schemas.openxmlformats.org/wordprocessingml/2006/main">
   <w:abstractNum w:abstractNumId="990">
-    <w:nsid w:val="2c1ae401"/>
+    <w:nsid w:val="bbfa44e8"/>
     <w:multiLevelType w:val="multilevel"/>
     <w:lvl w:ilvl="0">
       <w:numFmt w:val="bullet"/>
@@ -1396,7 +1396,7 @@
     </w:lvl>
   </w:abstractNum>
   <w:abstractNum w:abstractNumId="99411">
-    <w:nsid w:val="ea454b4c"/>
+    <w:nsid w:val="453bf3b7"/>
     <w:multiLevelType w:val="multilevel"/>
     <w:lvl w:ilvl="0">
       <w:start w:val="1"/>
@@ -1508,7 +1508,7 @@
     </w:lvl>
   </w:abstractNum>
   <w:abstractNum w:abstractNumId="99413">
-    <w:nsid w:val="71315dca"/>
+    <w:nsid w:val="69b462f8"/>
     <w:multiLevelType w:val="multilevel"/>
     <w:lvl w:ilvl="0">
       <w:start w:val="3"/>
@@ -2100,6 +2100,10 @@
       <w:rFonts w:ascii="Consolas" w:hAnsi="Consolas"/>
       <w:sz w:val="22"/>
     </w:rPr>
+  </w:style>
+  <w:style w:type="character" w:customStyle="1" w:styleId="SectionNumber">
+    <w:name w:val="Section Number"/>
+    <w:basedOn w:val="BodyTextChar"/>
   </w:style>
   <w:style w:type="character" w:styleId="FootnoteReference">
     <w:name w:val="Footnote Reference"/>

</xml_diff>